<commit_message>
API: Edit logic for jwt, register, login. Add logout
</commit_message>
<xml_diff>
--- a/Description/Discription.docx
+++ b/Description/Discription.docx
@@ -4,6 +4,7 @@
   <w:body>
     <w:p>
       <w:pPr>
+        <w:spacing w:line="360" w:lineRule="auto"/>
         <w:rPr>
           <w:rFonts w:ascii="Arial" w:hAnsi="Arial" w:cs="Arial"/>
           <w:b/>
@@ -23,6 +24,7 @@
     </w:p>
     <w:p>
       <w:pPr>
+        <w:spacing w:line="360" w:lineRule="auto"/>
         <w:rPr>
           <w:rFonts w:ascii="Arial" w:hAnsi="Arial" w:cs="Arial"/>
           <w:b/>
@@ -47,17 +49,20 @@
           <w:ilvl w:val="0"/>
           <w:numId w:val="3"/>
         </w:numPr>
-        <w:rPr>
-          <w:rFonts w:ascii="Arial" w:hAnsi="Arial" w:cs="Arial"/>
-          <w:sz w:val="26"/>
-          <w:szCs w:val="26"/>
-        </w:rPr>
-      </w:pPr>
-      <w:r>
-        <w:rPr>
-          <w:rFonts w:ascii="Arial" w:hAnsi="Arial" w:cs="Arial"/>
-          <w:sz w:val="26"/>
-          <w:szCs w:val="26"/>
+        <w:spacing w:line="360" w:lineRule="auto"/>
+        <w:rPr>
+          <w:rFonts w:ascii="Arial" w:hAnsi="Arial" w:cs="Arial"/>
+          <w:sz w:val="26"/>
+          <w:szCs w:val="26"/>
+          <w:highlight w:val="green"/>
+        </w:rPr>
+      </w:pPr>
+      <w:r>
+        <w:rPr>
+          <w:rFonts w:ascii="Arial" w:hAnsi="Arial" w:cs="Arial"/>
+          <w:sz w:val="26"/>
+          <w:szCs w:val="26"/>
+          <w:highlight w:val="green"/>
         </w:rPr>
         <w:t>Register Account</w:t>
       </w:r>
@@ -69,6 +74,7 @@
           <w:ilvl w:val="0"/>
           <w:numId w:val="3"/>
         </w:numPr>
+        <w:spacing w:line="360" w:lineRule="auto"/>
         <w:rPr>
           <w:rFonts w:ascii="Arial" w:hAnsi="Arial" w:cs="Arial"/>
           <w:sz w:val="26"/>
@@ -91,17 +97,20 @@
           <w:ilvl w:val="0"/>
           <w:numId w:val="3"/>
         </w:numPr>
-        <w:rPr>
-          <w:rFonts w:ascii="Arial" w:hAnsi="Arial" w:cs="Arial"/>
-          <w:sz w:val="26"/>
-          <w:szCs w:val="26"/>
-        </w:rPr>
-      </w:pPr>
-      <w:r>
-        <w:rPr>
-          <w:rFonts w:ascii="Arial" w:hAnsi="Arial" w:cs="Arial"/>
-          <w:sz w:val="26"/>
-          <w:szCs w:val="26"/>
+        <w:spacing w:line="360" w:lineRule="auto"/>
+        <w:rPr>
+          <w:rFonts w:ascii="Arial" w:hAnsi="Arial" w:cs="Arial"/>
+          <w:sz w:val="26"/>
+          <w:szCs w:val="26"/>
+          <w:highlight w:val="green"/>
+        </w:rPr>
+      </w:pPr>
+      <w:r>
+        <w:rPr>
+          <w:rFonts w:ascii="Arial" w:hAnsi="Arial" w:cs="Arial"/>
+          <w:sz w:val="26"/>
+          <w:szCs w:val="26"/>
+          <w:highlight w:val="green"/>
         </w:rPr>
         <w:t>Login</w:t>
       </w:r>
@@ -113,6 +122,7 @@
           <w:ilvl w:val="0"/>
           <w:numId w:val="3"/>
         </w:numPr>
+        <w:spacing w:line="360" w:lineRule="auto"/>
         <w:rPr>
           <w:rFonts w:ascii="Arial" w:hAnsi="Arial" w:cs="Arial"/>
           <w:sz w:val="26"/>
@@ -127,9 +137,18 @@
         </w:rPr>
         <w:t>Profile</w:t>
       </w:r>
-    </w:p>
-    <w:p>
-      <w:pPr>
+      <w:r>
+        <w:rPr>
+          <w:rFonts w:ascii="Arial" w:hAnsi="Arial" w:cs="Arial"/>
+          <w:sz w:val="26"/>
+          <w:szCs w:val="26"/>
+        </w:rPr>
+        <w:t xml:space="preserve"> </w:t>
+      </w:r>
+    </w:p>
+    <w:p>
+      <w:pPr>
+        <w:spacing w:line="360" w:lineRule="auto"/>
         <w:rPr>
           <w:rFonts w:ascii="Arial" w:hAnsi="Arial" w:cs="Arial"/>
           <w:b/>
@@ -154,6 +173,7 @@
           <w:ilvl w:val="0"/>
           <w:numId w:val="3"/>
         </w:numPr>
+        <w:spacing w:line="360" w:lineRule="auto"/>
         <w:rPr>
           <w:rFonts w:ascii="Arial" w:hAnsi="Arial" w:cs="Arial"/>
           <w:sz w:val="26"/>
@@ -176,6 +196,7 @@
           <w:ilvl w:val="0"/>
           <w:numId w:val="3"/>
         </w:numPr>
+        <w:spacing w:line="360" w:lineRule="auto"/>
         <w:rPr>
           <w:rFonts w:ascii="Arial" w:hAnsi="Arial" w:cs="Arial"/>
           <w:sz w:val="26"/>
@@ -193,6 +214,7 @@
     </w:p>
     <w:p>
       <w:pPr>
+        <w:spacing w:line="360" w:lineRule="auto"/>
         <w:rPr>
           <w:rFonts w:ascii="Arial" w:hAnsi="Arial" w:cs="Arial"/>
           <w:b/>
@@ -217,6 +239,7 @@
           <w:ilvl w:val="0"/>
           <w:numId w:val="3"/>
         </w:numPr>
+        <w:spacing w:line="360" w:lineRule="auto"/>
         <w:rPr>
           <w:rFonts w:ascii="Arial" w:hAnsi="Arial" w:cs="Arial"/>
           <w:sz w:val="26"/>
@@ -239,6 +262,7 @@
           <w:ilvl w:val="0"/>
           <w:numId w:val="3"/>
         </w:numPr>
+        <w:spacing w:line="360" w:lineRule="auto"/>
         <w:rPr>
           <w:rFonts w:ascii="Arial" w:hAnsi="Arial" w:cs="Arial"/>
           <w:sz w:val="26"/>
@@ -272,6 +296,7 @@
     </w:p>
     <w:p>
       <w:pPr>
+        <w:spacing w:line="360" w:lineRule="auto"/>
         <w:rPr>
           <w:rFonts w:ascii="Arial" w:hAnsi="Arial" w:cs="Arial"/>
           <w:b/>
@@ -296,6 +321,7 @@
           <w:ilvl w:val="0"/>
           <w:numId w:val="3"/>
         </w:numPr>
+        <w:spacing w:line="360" w:lineRule="auto"/>
         <w:rPr>
           <w:rFonts w:ascii="Arial" w:hAnsi="Arial" w:cs="Arial"/>
           <w:sz w:val="26"/>
@@ -318,6 +344,7 @@
           <w:ilvl w:val="0"/>
           <w:numId w:val="3"/>
         </w:numPr>
+        <w:spacing w:line="360" w:lineRule="auto"/>
         <w:rPr>
           <w:rFonts w:ascii="Arial" w:hAnsi="Arial" w:cs="Arial"/>
           <w:sz w:val="26"/>
@@ -340,36 +367,30 @@
           <w:ilvl w:val="0"/>
           <w:numId w:val="3"/>
         </w:numPr>
-        <w:rPr>
-          <w:rFonts w:ascii="Arial" w:hAnsi="Arial" w:cs="Arial"/>
-          <w:sz w:val="26"/>
-          <w:szCs w:val="26"/>
-        </w:rPr>
-      </w:pPr>
-      <w:r>
-        <w:rPr>
-          <w:rFonts w:ascii="Arial" w:hAnsi="Arial" w:cs="Arial"/>
-          <w:sz w:val="26"/>
-          <w:szCs w:val="26"/>
-        </w:rPr>
-        <w:t>Respone</w:t>
-      </w:r>
-      <w:r>
-        <w:rPr>
-          <w:rFonts w:ascii="Arial" w:hAnsi="Arial" w:cs="Arial"/>
-          <w:sz w:val="26"/>
-          <w:szCs w:val="26"/>
-        </w:rPr>
-        <w:t xml:space="preserve"> for message </w:t>
-      </w:r>
-    </w:p>
-    <w:p>
-      <w:pPr>
-        <w:pStyle w:val="ListParagraph"/>
-        <w:numPr>
-          <w:ilvl w:val="0"/>
-          <w:numId w:val="3"/>
-        </w:numPr>
+        <w:spacing w:line="360" w:lineRule="auto"/>
+        <w:rPr>
+          <w:rFonts w:ascii="Arial" w:hAnsi="Arial" w:cs="Arial"/>
+          <w:sz w:val="26"/>
+          <w:szCs w:val="26"/>
+        </w:rPr>
+      </w:pPr>
+      <w:r>
+        <w:rPr>
+          <w:rFonts w:ascii="Arial" w:hAnsi="Arial" w:cs="Arial"/>
+          <w:sz w:val="26"/>
+          <w:szCs w:val="26"/>
+        </w:rPr>
+        <w:t xml:space="preserve">Respone for message </w:t>
+      </w:r>
+    </w:p>
+    <w:p>
+      <w:pPr>
+        <w:pStyle w:val="ListParagraph"/>
+        <w:numPr>
+          <w:ilvl w:val="0"/>
+          <w:numId w:val="3"/>
+        </w:numPr>
+        <w:spacing w:line="360" w:lineRule="auto"/>
         <w:rPr>
           <w:rFonts w:ascii="Arial" w:hAnsi="Arial" w:cs="Arial"/>
           <w:sz w:val="26"/>
@@ -392,6 +413,7 @@
           <w:ilvl w:val="0"/>
           <w:numId w:val="3"/>
         </w:numPr>
+        <w:spacing w:line="360" w:lineRule="auto"/>
         <w:rPr>
           <w:rFonts w:ascii="Arial" w:hAnsi="Arial" w:cs="Arial"/>
           <w:sz w:val="26"/>
@@ -414,6 +436,7 @@
           <w:ilvl w:val="0"/>
           <w:numId w:val="3"/>
         </w:numPr>
+        <w:spacing w:line="360" w:lineRule="auto"/>
         <w:rPr>
           <w:rFonts w:ascii="Arial" w:hAnsi="Arial" w:cs="Arial"/>
           <w:b/>
@@ -428,385 +451,419 @@
           <w:szCs w:val="26"/>
         </w:rPr>
         <w:t>Auto Respone</w:t>
+      </w:r>
+    </w:p>
+    <w:p>
+      <w:pPr>
+        <w:pStyle w:val="ListParagraph"/>
+        <w:numPr>
+          <w:ilvl w:val="0"/>
+          <w:numId w:val="3"/>
+        </w:numPr>
+        <w:spacing w:line="360" w:lineRule="auto"/>
+        <w:rPr>
+          <w:rFonts w:ascii="Arial" w:hAnsi="Arial" w:cs="Arial"/>
+          <w:b/>
+          <w:sz w:val="26"/>
+          <w:szCs w:val="26"/>
+        </w:rPr>
+      </w:pPr>
+      <w:r>
+        <w:rPr>
+          <w:rFonts w:ascii="Arial" w:hAnsi="Arial" w:cs="Arial"/>
+          <w:sz w:val="26"/>
+          <w:szCs w:val="26"/>
+        </w:rPr>
+        <w:t xml:space="preserve">One times conversation Chat </w:t>
+      </w:r>
+    </w:p>
+    <w:p>
+      <w:pPr>
+        <w:spacing w:line="360" w:lineRule="auto"/>
+        <w:rPr>
+          <w:rFonts w:ascii="Arial" w:hAnsi="Arial" w:cs="Arial"/>
+          <w:b/>
+          <w:sz w:val="26"/>
+          <w:szCs w:val="26"/>
+        </w:rPr>
+      </w:pPr>
+      <w:r>
+        <w:rPr>
+          <w:rFonts w:ascii="Arial" w:hAnsi="Arial" w:cs="Arial"/>
+          <w:b/>
+          <w:sz w:val="26"/>
+          <w:szCs w:val="26"/>
+        </w:rPr>
+        <w:t>** Group</w:t>
+      </w:r>
+    </w:p>
+    <w:p>
+      <w:pPr>
+        <w:pStyle w:val="ListParagraph"/>
+        <w:numPr>
+          <w:ilvl w:val="0"/>
+          <w:numId w:val="3"/>
+        </w:numPr>
+        <w:spacing w:line="360" w:lineRule="auto"/>
+        <w:rPr>
+          <w:rFonts w:ascii="Arial" w:hAnsi="Arial" w:cs="Arial"/>
+          <w:sz w:val="26"/>
+          <w:szCs w:val="26"/>
+        </w:rPr>
+      </w:pPr>
+      <w:r>
+        <w:rPr>
+          <w:rFonts w:ascii="Arial" w:hAnsi="Arial" w:cs="Arial"/>
+          <w:sz w:val="26"/>
+          <w:szCs w:val="26"/>
+        </w:rPr>
+        <w:t>Create / Manage / Setting Group</w:t>
+      </w:r>
+    </w:p>
+    <w:p>
+      <w:pPr>
+        <w:pStyle w:val="ListParagraph"/>
+        <w:numPr>
+          <w:ilvl w:val="0"/>
+          <w:numId w:val="3"/>
+        </w:numPr>
+        <w:spacing w:line="360" w:lineRule="auto"/>
+        <w:rPr>
+          <w:rFonts w:ascii="Arial" w:hAnsi="Arial" w:cs="Arial"/>
+          <w:sz w:val="26"/>
+          <w:szCs w:val="26"/>
+        </w:rPr>
+      </w:pPr>
+      <w:r>
+        <w:rPr>
+          <w:rFonts w:ascii="Arial" w:hAnsi="Arial" w:cs="Arial"/>
+          <w:sz w:val="26"/>
+          <w:szCs w:val="26"/>
+        </w:rPr>
+        <w:t>Display info</w:t>
+      </w:r>
+    </w:p>
+    <w:p>
+      <w:pPr>
+        <w:pStyle w:val="ListParagraph"/>
+        <w:numPr>
+          <w:ilvl w:val="0"/>
+          <w:numId w:val="3"/>
+        </w:numPr>
+        <w:spacing w:line="360" w:lineRule="auto"/>
+        <w:rPr>
+          <w:rFonts w:ascii="Arial" w:hAnsi="Arial" w:cs="Arial"/>
+          <w:sz w:val="26"/>
+          <w:szCs w:val="26"/>
+        </w:rPr>
+      </w:pPr>
+      <w:r>
+        <w:rPr>
+          <w:rFonts w:ascii="Arial" w:hAnsi="Arial" w:cs="Arial"/>
+          <w:sz w:val="26"/>
+          <w:szCs w:val="26"/>
+        </w:rPr>
+        <w:t>Send  Message</w:t>
+      </w:r>
+    </w:p>
+    <w:p>
+      <w:pPr>
+        <w:spacing w:line="360" w:lineRule="auto"/>
+        <w:rPr>
+          <w:rFonts w:ascii="Arial" w:hAnsi="Arial" w:cs="Arial"/>
+          <w:b/>
+          <w:sz w:val="26"/>
+          <w:szCs w:val="26"/>
+        </w:rPr>
+      </w:pPr>
+      <w:r>
+        <w:rPr>
+          <w:rFonts w:ascii="Arial" w:hAnsi="Arial" w:cs="Arial"/>
+          <w:b/>
+          <w:sz w:val="26"/>
+          <w:szCs w:val="26"/>
+        </w:rPr>
+        <w:t>** Multimedia features</w:t>
+      </w:r>
+    </w:p>
+    <w:p>
+      <w:pPr>
+        <w:pStyle w:val="ListParagraph"/>
+        <w:numPr>
+          <w:ilvl w:val="0"/>
+          <w:numId w:val="3"/>
+        </w:numPr>
+        <w:spacing w:line="360" w:lineRule="auto"/>
+        <w:rPr>
+          <w:rFonts w:ascii="Arial" w:hAnsi="Arial" w:cs="Arial"/>
+          <w:sz w:val="26"/>
+          <w:szCs w:val="26"/>
+        </w:rPr>
+      </w:pPr>
+      <w:r>
+        <w:rPr>
+          <w:rFonts w:ascii="Arial" w:hAnsi="Arial" w:cs="Arial"/>
+          <w:sz w:val="26"/>
+          <w:szCs w:val="26"/>
+        </w:rPr>
+        <w:t>Send File, Image, Video</w:t>
+      </w:r>
+    </w:p>
+    <w:p>
+      <w:pPr>
+        <w:pStyle w:val="ListParagraph"/>
+        <w:numPr>
+          <w:ilvl w:val="0"/>
+          <w:numId w:val="3"/>
+        </w:numPr>
+        <w:spacing w:line="360" w:lineRule="auto"/>
+        <w:rPr>
+          <w:rFonts w:ascii="Arial" w:hAnsi="Arial" w:cs="Arial"/>
+          <w:b/>
+          <w:sz w:val="26"/>
+          <w:szCs w:val="26"/>
+        </w:rPr>
+      </w:pPr>
+      <w:r>
+        <w:rPr>
+          <w:rFonts w:ascii="Arial" w:hAnsi="Arial" w:cs="Arial"/>
+          <w:sz w:val="26"/>
+          <w:szCs w:val="26"/>
+        </w:rPr>
+        <w:lastRenderedPageBreak/>
+        <w:t>Call / Video Call</w:t>
+      </w:r>
+    </w:p>
+    <w:p>
+      <w:pPr>
+        <w:spacing w:line="360" w:lineRule="auto"/>
+        <w:rPr>
+          <w:rFonts w:ascii="Arial" w:hAnsi="Arial" w:cs="Arial"/>
+          <w:b/>
+          <w:sz w:val="26"/>
+          <w:szCs w:val="26"/>
+        </w:rPr>
+      </w:pPr>
+      <w:r>
+        <w:rPr>
+          <w:rFonts w:ascii="Arial" w:hAnsi="Arial" w:cs="Arial"/>
+          <w:b/>
+          <w:sz w:val="26"/>
+          <w:szCs w:val="26"/>
+        </w:rPr>
+        <w:t>** Security</w:t>
+      </w:r>
+    </w:p>
+    <w:p>
+      <w:pPr>
+        <w:pStyle w:val="ListParagraph"/>
+        <w:numPr>
+          <w:ilvl w:val="0"/>
+          <w:numId w:val="3"/>
+        </w:numPr>
+        <w:spacing w:line="360" w:lineRule="auto"/>
+        <w:rPr>
+          <w:rFonts w:ascii="Arial" w:hAnsi="Arial" w:cs="Arial"/>
+          <w:sz w:val="26"/>
+          <w:szCs w:val="26"/>
+        </w:rPr>
+      </w:pPr>
+      <w:r>
+        <w:rPr>
+          <w:rFonts w:ascii="Arial" w:hAnsi="Arial" w:cs="Arial"/>
+          <w:sz w:val="26"/>
+          <w:szCs w:val="26"/>
+        </w:rPr>
+        <w:t>Two-factor authentication</w:t>
+      </w:r>
+    </w:p>
+    <w:p>
+      <w:pPr>
+        <w:pStyle w:val="ListParagraph"/>
+        <w:numPr>
+          <w:ilvl w:val="0"/>
+          <w:numId w:val="3"/>
+        </w:numPr>
+        <w:spacing w:line="360" w:lineRule="auto"/>
+        <w:rPr>
+          <w:rFonts w:ascii="Arial" w:hAnsi="Arial" w:cs="Arial"/>
+          <w:b/>
+          <w:sz w:val="26"/>
+          <w:szCs w:val="26"/>
+        </w:rPr>
+      </w:pPr>
+      <w:r>
+        <w:rPr>
+          <w:rFonts w:ascii="Arial" w:hAnsi="Arial" w:cs="Arial"/>
+          <w:sz w:val="26"/>
+          <w:szCs w:val="26"/>
+        </w:rPr>
+        <w:t>Block User</w:t>
+      </w:r>
+      <w:r>
+        <w:rPr>
+          <w:rFonts w:ascii="Arial" w:hAnsi="Arial" w:cs="Arial"/>
+          <w:sz w:val="26"/>
+          <w:szCs w:val="26"/>
+        </w:rPr>
+        <w:t xml:space="preserve"> </w:t>
+      </w:r>
+    </w:p>
+    <w:p>
+      <w:pPr>
+        <w:pStyle w:val="ListParagraph"/>
+        <w:numPr>
+          <w:ilvl w:val="0"/>
+          <w:numId w:val="3"/>
+        </w:numPr>
+        <w:spacing w:line="360" w:lineRule="auto"/>
+        <w:rPr>
+          <w:rFonts w:ascii="Arial" w:hAnsi="Arial" w:cs="Arial"/>
+          <w:sz w:val="26"/>
+          <w:szCs w:val="26"/>
+        </w:rPr>
+      </w:pPr>
+      <w:r>
+        <w:rPr>
+          <w:rFonts w:ascii="Arial" w:hAnsi="Arial" w:cs="Arial"/>
+          <w:sz w:val="26"/>
+          <w:szCs w:val="26"/>
+        </w:rPr>
+        <w:t>End-to-end encryption</w:t>
+      </w:r>
+      <w:r>
+        <w:rPr>
+          <w:rFonts w:ascii="Arial" w:hAnsi="Arial" w:cs="Arial"/>
+          <w:sz w:val="26"/>
+          <w:szCs w:val="26"/>
+        </w:rPr>
+        <w:t xml:space="preserve"> (</w:t>
+      </w:r>
+      <w:r>
+        <w:rPr>
+          <w:rFonts w:ascii="Arial" w:hAnsi="Arial" w:cs="Arial"/>
+          <w:sz w:val="26"/>
+          <w:szCs w:val="26"/>
+        </w:rPr>
+        <w:t xml:space="preserve">One times conversation Chat </w:t>
+      </w:r>
+      <w:r>
+        <w:rPr>
+          <w:rFonts w:ascii="Arial" w:hAnsi="Arial" w:cs="Arial"/>
+          <w:sz w:val="26"/>
+          <w:szCs w:val="26"/>
+        </w:rPr>
+        <w:t>)</w:t>
+      </w:r>
+    </w:p>
+    <w:p>
+      <w:pPr>
+        <w:spacing w:line="360" w:lineRule="auto"/>
+        <w:rPr>
+          <w:rFonts w:ascii="Arial" w:hAnsi="Arial" w:cs="Arial"/>
+          <w:b/>
+          <w:sz w:val="26"/>
+          <w:szCs w:val="26"/>
+        </w:rPr>
+      </w:pPr>
+      <w:r>
+        <w:rPr>
+          <w:rFonts w:ascii="Arial" w:hAnsi="Arial" w:cs="Arial"/>
+          <w:b/>
+          <w:sz w:val="26"/>
+          <w:szCs w:val="26"/>
+        </w:rPr>
+        <w:t>** Advance</w:t>
+      </w:r>
+    </w:p>
+    <w:p>
+      <w:pPr>
+        <w:pStyle w:val="ListParagraph"/>
+        <w:numPr>
+          <w:ilvl w:val="0"/>
+          <w:numId w:val="3"/>
+        </w:numPr>
+        <w:spacing w:line="360" w:lineRule="auto"/>
+        <w:rPr>
+          <w:rFonts w:ascii="Arial" w:hAnsi="Arial" w:cs="Arial"/>
+          <w:sz w:val="26"/>
+          <w:szCs w:val="26"/>
+        </w:rPr>
+      </w:pPr>
+      <w:r>
+        <w:rPr>
+          <w:rFonts w:ascii="Arial" w:hAnsi="Arial" w:cs="Arial"/>
+          <w:sz w:val="26"/>
+          <w:szCs w:val="26"/>
+        </w:rPr>
+        <w:t>Block open avatar</w:t>
+      </w:r>
+    </w:p>
+    <w:p>
+      <w:pPr>
+        <w:pStyle w:val="ListParagraph"/>
+        <w:numPr>
+          <w:ilvl w:val="0"/>
+          <w:numId w:val="3"/>
+        </w:numPr>
+        <w:spacing w:line="360" w:lineRule="auto"/>
+        <w:rPr>
+          <w:rFonts w:ascii="Arial" w:hAnsi="Arial" w:cs="Arial"/>
+          <w:sz w:val="26"/>
+          <w:szCs w:val="26"/>
+        </w:rPr>
+      </w:pPr>
+      <w:r>
+        <w:rPr>
+          <w:rFonts w:ascii="Arial" w:hAnsi="Arial" w:cs="Arial"/>
+          <w:sz w:val="26"/>
+          <w:szCs w:val="26"/>
+        </w:rPr>
+        <w:t>Chatbox AI</w:t>
+      </w:r>
+    </w:p>
+    <w:p>
+      <w:pPr>
+        <w:pStyle w:val="ListParagraph"/>
+        <w:numPr>
+          <w:ilvl w:val="0"/>
+          <w:numId w:val="3"/>
+        </w:numPr>
+        <w:spacing w:line="360" w:lineRule="auto"/>
+        <w:rPr>
+          <w:rFonts w:ascii="Arial" w:hAnsi="Arial" w:cs="Arial"/>
+          <w:sz w:val="26"/>
+          <w:szCs w:val="26"/>
+        </w:rPr>
+      </w:pPr>
+      <w:r>
+        <w:rPr>
+          <w:rFonts w:ascii="Arial" w:hAnsi="Arial" w:cs="Arial"/>
+          <w:sz w:val="26"/>
+          <w:szCs w:val="26"/>
+        </w:rPr>
+        <w:t>Clear message</w:t>
+      </w:r>
+    </w:p>
+    <w:p>
+      <w:pPr>
+        <w:jc w:val="center"/>
+        <w:rPr>
+          <w:rFonts w:ascii="Arial" w:hAnsi="Arial" w:cs="Arial"/>
+          <w:sz w:val="26"/>
+          <w:szCs w:val="26"/>
+        </w:rPr>
+      </w:pPr>
+      <w:r>
+        <w:rPr>
+          <w:rFonts w:ascii="Arial" w:hAnsi="Arial" w:cs="Arial"/>
+          <w:sz w:val="26"/>
+          <w:szCs w:val="26"/>
+        </w:rPr>
+        <w:br w:type="page"/>
       </w:r>
       <w:bookmarkStart w:id="0" w:name="_GoBack"/>
       <w:bookmarkEnd w:id="0"/>
-    </w:p>
-    <w:p>
-      <w:pPr>
-        <w:pStyle w:val="ListParagraph"/>
-        <w:numPr>
-          <w:ilvl w:val="0"/>
-          <w:numId w:val="3"/>
-        </w:numPr>
-        <w:rPr>
-          <w:rFonts w:ascii="Arial" w:hAnsi="Arial" w:cs="Arial"/>
-          <w:b/>
-          <w:sz w:val="26"/>
-          <w:szCs w:val="26"/>
-        </w:rPr>
-      </w:pPr>
-      <w:r>
-        <w:rPr>
-          <w:rFonts w:ascii="Arial" w:hAnsi="Arial" w:cs="Arial"/>
-          <w:sz w:val="26"/>
-          <w:szCs w:val="26"/>
-        </w:rPr>
-        <w:t xml:space="preserve">One times conversation Chat </w:t>
-      </w:r>
-    </w:p>
-    <w:p>
-      <w:pPr>
-        <w:rPr>
-          <w:rFonts w:ascii="Arial" w:hAnsi="Arial" w:cs="Arial"/>
-          <w:b/>
-          <w:sz w:val="26"/>
-          <w:szCs w:val="26"/>
-        </w:rPr>
-      </w:pPr>
-      <w:r>
-        <w:rPr>
-          <w:rFonts w:ascii="Arial" w:hAnsi="Arial" w:cs="Arial"/>
-          <w:b/>
-          <w:sz w:val="26"/>
-          <w:szCs w:val="26"/>
-        </w:rPr>
-        <w:t>** Group</w:t>
-      </w:r>
-    </w:p>
-    <w:p>
-      <w:pPr>
-        <w:pStyle w:val="ListParagraph"/>
-        <w:numPr>
-          <w:ilvl w:val="0"/>
-          <w:numId w:val="3"/>
-        </w:numPr>
-        <w:rPr>
-          <w:rFonts w:ascii="Arial" w:hAnsi="Arial" w:cs="Arial"/>
-          <w:sz w:val="26"/>
-          <w:szCs w:val="26"/>
-        </w:rPr>
-      </w:pPr>
-      <w:r>
-        <w:rPr>
-          <w:rFonts w:ascii="Arial" w:hAnsi="Arial" w:cs="Arial"/>
-          <w:sz w:val="26"/>
-          <w:szCs w:val="26"/>
-        </w:rPr>
-        <w:t>Create / Manage / Setting Group</w:t>
-      </w:r>
-    </w:p>
-    <w:p>
-      <w:pPr>
-        <w:pStyle w:val="ListParagraph"/>
-        <w:numPr>
-          <w:ilvl w:val="0"/>
-          <w:numId w:val="3"/>
-        </w:numPr>
-        <w:rPr>
-          <w:rFonts w:ascii="Arial" w:hAnsi="Arial" w:cs="Arial"/>
-          <w:sz w:val="26"/>
-          <w:szCs w:val="26"/>
-        </w:rPr>
-      </w:pPr>
-      <w:r>
-        <w:rPr>
-          <w:rFonts w:ascii="Arial" w:hAnsi="Arial" w:cs="Arial"/>
-          <w:sz w:val="26"/>
-          <w:szCs w:val="26"/>
-        </w:rPr>
-        <w:t>Display info</w:t>
-      </w:r>
-    </w:p>
-    <w:p>
-      <w:pPr>
-        <w:pStyle w:val="ListParagraph"/>
-        <w:numPr>
-          <w:ilvl w:val="0"/>
-          <w:numId w:val="3"/>
-        </w:numPr>
-        <w:rPr>
-          <w:rFonts w:ascii="Arial" w:hAnsi="Arial" w:cs="Arial"/>
-          <w:sz w:val="26"/>
-          <w:szCs w:val="26"/>
-        </w:rPr>
-      </w:pPr>
-      <w:r>
-        <w:rPr>
-          <w:rFonts w:ascii="Arial" w:hAnsi="Arial" w:cs="Arial"/>
-          <w:sz w:val="26"/>
-          <w:szCs w:val="26"/>
-        </w:rPr>
-        <w:t>Send  Message</w:t>
-      </w:r>
-    </w:p>
-    <w:p>
-      <w:pPr>
-        <w:rPr>
-          <w:rFonts w:ascii="Arial" w:hAnsi="Arial" w:cs="Arial"/>
-          <w:b/>
-          <w:sz w:val="26"/>
-          <w:szCs w:val="26"/>
-        </w:rPr>
-      </w:pPr>
-      <w:r>
-        <w:rPr>
-          <w:rFonts w:ascii="Arial" w:hAnsi="Arial" w:cs="Arial"/>
-          <w:b/>
-          <w:sz w:val="26"/>
-          <w:szCs w:val="26"/>
-        </w:rPr>
-        <w:t>** Multimedia features</w:t>
-      </w:r>
-    </w:p>
-    <w:p>
-      <w:pPr>
-        <w:pStyle w:val="ListParagraph"/>
-        <w:numPr>
-          <w:ilvl w:val="0"/>
-          <w:numId w:val="3"/>
-        </w:numPr>
-        <w:rPr>
-          <w:rFonts w:ascii="Arial" w:hAnsi="Arial" w:cs="Arial"/>
-          <w:sz w:val="26"/>
-          <w:szCs w:val="26"/>
-        </w:rPr>
-      </w:pPr>
-      <w:r>
-        <w:rPr>
-          <w:rFonts w:ascii="Arial" w:hAnsi="Arial" w:cs="Arial"/>
-          <w:sz w:val="26"/>
-          <w:szCs w:val="26"/>
-        </w:rPr>
-        <w:t>Send File, Image, Video</w:t>
-      </w:r>
-    </w:p>
-    <w:p>
-      <w:pPr>
-        <w:pStyle w:val="ListParagraph"/>
-        <w:numPr>
-          <w:ilvl w:val="0"/>
-          <w:numId w:val="3"/>
-        </w:numPr>
-        <w:rPr>
-          <w:rFonts w:ascii="Arial" w:hAnsi="Arial" w:cs="Arial"/>
-          <w:b/>
-          <w:sz w:val="26"/>
-          <w:szCs w:val="26"/>
-        </w:rPr>
-      </w:pPr>
-      <w:r>
-        <w:rPr>
-          <w:rFonts w:ascii="Arial" w:hAnsi="Arial" w:cs="Arial"/>
-          <w:sz w:val="26"/>
-          <w:szCs w:val="26"/>
-        </w:rPr>
-        <w:t>Call / Video Call</w:t>
-      </w:r>
-    </w:p>
-    <w:p>
-      <w:pPr>
-        <w:rPr>
-          <w:rFonts w:ascii="Arial" w:hAnsi="Arial" w:cs="Arial"/>
-          <w:b/>
-          <w:sz w:val="26"/>
-          <w:szCs w:val="26"/>
-        </w:rPr>
-      </w:pPr>
-      <w:r>
-        <w:rPr>
-          <w:rFonts w:ascii="Arial" w:hAnsi="Arial" w:cs="Arial"/>
-          <w:b/>
-          <w:sz w:val="26"/>
-          <w:szCs w:val="26"/>
-        </w:rPr>
-        <w:t>** Security</w:t>
-      </w:r>
-    </w:p>
-    <w:p>
-      <w:pPr>
-        <w:pStyle w:val="ListParagraph"/>
-        <w:numPr>
-          <w:ilvl w:val="0"/>
-          <w:numId w:val="3"/>
-        </w:numPr>
-        <w:rPr>
-          <w:rFonts w:ascii="Arial" w:hAnsi="Arial" w:cs="Arial"/>
-          <w:sz w:val="26"/>
-          <w:szCs w:val="26"/>
-        </w:rPr>
-      </w:pPr>
-      <w:r>
-        <w:rPr>
-          <w:rFonts w:ascii="Arial" w:hAnsi="Arial" w:cs="Arial"/>
-          <w:sz w:val="26"/>
-          <w:szCs w:val="26"/>
-        </w:rPr>
-        <w:t>Two-factor authentication</w:t>
-      </w:r>
-    </w:p>
-    <w:p>
-      <w:pPr>
-        <w:pStyle w:val="ListParagraph"/>
-        <w:numPr>
-          <w:ilvl w:val="0"/>
-          <w:numId w:val="3"/>
-        </w:numPr>
-        <w:rPr>
-          <w:rFonts w:ascii="Arial" w:hAnsi="Arial" w:cs="Arial"/>
-          <w:b/>
-          <w:sz w:val="26"/>
-          <w:szCs w:val="26"/>
-        </w:rPr>
-      </w:pPr>
-      <w:r>
-        <w:rPr>
-          <w:rFonts w:ascii="Arial" w:hAnsi="Arial" w:cs="Arial"/>
-          <w:sz w:val="26"/>
-          <w:szCs w:val="26"/>
-        </w:rPr>
-        <w:t>Block User</w:t>
-      </w:r>
-      <w:r>
-        <w:rPr>
-          <w:rFonts w:ascii="Arial" w:hAnsi="Arial" w:cs="Arial"/>
-          <w:sz w:val="26"/>
-          <w:szCs w:val="26"/>
-        </w:rPr>
-        <w:t xml:space="preserve"> </w:t>
-      </w:r>
-    </w:p>
-    <w:p>
-      <w:pPr>
-        <w:pStyle w:val="ListParagraph"/>
-        <w:numPr>
-          <w:ilvl w:val="0"/>
-          <w:numId w:val="3"/>
-        </w:numPr>
-        <w:rPr>
-          <w:rFonts w:ascii="Arial" w:hAnsi="Arial" w:cs="Arial"/>
-          <w:sz w:val="26"/>
-          <w:szCs w:val="26"/>
-        </w:rPr>
-      </w:pPr>
-      <w:r>
-        <w:rPr>
-          <w:rFonts w:ascii="Arial" w:hAnsi="Arial" w:cs="Arial"/>
-          <w:sz w:val="26"/>
-          <w:szCs w:val="26"/>
-        </w:rPr>
-        <w:t>End-to-end encryption</w:t>
-      </w:r>
-      <w:r>
-        <w:rPr>
-          <w:rFonts w:ascii="Arial" w:hAnsi="Arial" w:cs="Arial"/>
-          <w:sz w:val="26"/>
-          <w:szCs w:val="26"/>
-        </w:rPr>
-        <w:t xml:space="preserve"> (</w:t>
-      </w:r>
-      <w:r>
-        <w:rPr>
-          <w:rFonts w:ascii="Arial" w:hAnsi="Arial" w:cs="Arial"/>
-          <w:sz w:val="26"/>
-          <w:szCs w:val="26"/>
-        </w:rPr>
-        <w:t xml:space="preserve">One times conversation Chat </w:t>
-      </w:r>
-      <w:r>
-        <w:rPr>
-          <w:rFonts w:ascii="Arial" w:hAnsi="Arial" w:cs="Arial"/>
-          <w:sz w:val="26"/>
-          <w:szCs w:val="26"/>
-        </w:rPr>
-        <w:t>)</w:t>
-      </w:r>
-    </w:p>
-    <w:p>
-      <w:pPr>
-        <w:rPr>
-          <w:rFonts w:ascii="Arial" w:hAnsi="Arial" w:cs="Arial"/>
-          <w:b/>
-          <w:sz w:val="26"/>
-          <w:szCs w:val="26"/>
-        </w:rPr>
-      </w:pPr>
-      <w:r>
-        <w:rPr>
-          <w:rFonts w:ascii="Arial" w:hAnsi="Arial" w:cs="Arial"/>
-          <w:b/>
-          <w:sz w:val="26"/>
-          <w:szCs w:val="26"/>
-        </w:rPr>
-        <w:t>** Advance</w:t>
-      </w:r>
-    </w:p>
-    <w:p>
-      <w:pPr>
-        <w:pStyle w:val="ListParagraph"/>
-        <w:numPr>
-          <w:ilvl w:val="0"/>
-          <w:numId w:val="3"/>
-        </w:numPr>
-        <w:rPr>
-          <w:rFonts w:ascii="Arial" w:hAnsi="Arial" w:cs="Arial"/>
-          <w:sz w:val="26"/>
-          <w:szCs w:val="26"/>
-        </w:rPr>
-      </w:pPr>
-      <w:r>
-        <w:rPr>
-          <w:rFonts w:ascii="Arial" w:hAnsi="Arial" w:cs="Arial"/>
-          <w:sz w:val="26"/>
-          <w:szCs w:val="26"/>
-        </w:rPr>
-        <w:t>Block open avatar</w:t>
-      </w:r>
-    </w:p>
-    <w:p>
-      <w:pPr>
-        <w:pStyle w:val="ListParagraph"/>
-        <w:numPr>
-          <w:ilvl w:val="0"/>
-          <w:numId w:val="3"/>
-        </w:numPr>
-        <w:rPr>
-          <w:rFonts w:ascii="Arial" w:hAnsi="Arial" w:cs="Arial"/>
-          <w:sz w:val="26"/>
-          <w:szCs w:val="26"/>
-        </w:rPr>
-      </w:pPr>
-      <w:r>
-        <w:rPr>
-          <w:rFonts w:ascii="Arial" w:hAnsi="Arial" w:cs="Arial"/>
-          <w:sz w:val="26"/>
-          <w:szCs w:val="26"/>
-        </w:rPr>
-        <w:t>Chatbox AI</w:t>
-      </w:r>
-    </w:p>
-    <w:p>
-      <w:pPr>
-        <w:pStyle w:val="ListParagraph"/>
-        <w:numPr>
-          <w:ilvl w:val="0"/>
-          <w:numId w:val="3"/>
-        </w:numPr>
-        <w:rPr>
-          <w:rFonts w:ascii="Arial" w:hAnsi="Arial" w:cs="Arial"/>
-          <w:sz w:val="26"/>
-          <w:szCs w:val="26"/>
-        </w:rPr>
-      </w:pPr>
-      <w:r>
-        <w:rPr>
-          <w:rFonts w:ascii="Arial" w:hAnsi="Arial" w:cs="Arial"/>
-          <w:sz w:val="26"/>
-          <w:szCs w:val="26"/>
-        </w:rPr>
-        <w:lastRenderedPageBreak/>
-        <w:t>Clear message</w:t>
-      </w:r>
     </w:p>
     <w:sectPr>
       <w:pgSz w:w="11909" w:h="16834" w:code="9"/>
@@ -1869,7 +1926,7 @@
 </file>
 
 <file path=customXml/itemProps1.xml><?xml version="1.0" encoding="utf-8"?>
-<ds:datastoreItem xmlns:ds="http://schemas.openxmlformats.org/officeDocument/2006/customXml" ds:itemID="{BFBA15F8-516D-46A7-AC7B-E3E8456CDC97}">
+<ds:datastoreItem xmlns:ds="http://schemas.openxmlformats.org/officeDocument/2006/customXml" ds:itemID="{B1EEE108-33AB-4ED2-B45E-E1E9430EDB98}">
   <ds:schemaRefs>
     <ds:schemaRef ds:uri="http://schemas.openxmlformats.org/officeDocument/2006/bibliography"/>
   </ds:schemaRefs>

</xml_diff>